<commit_message>
Added design principles section.
</commit_message>
<xml_diff>
--- a/_phosdex/phosdex_promo.docx
+++ b/_phosdex/phosdex_promo.docx
@@ -94,15 +94,7 @@
           <w:sz w:val="24"/>
           <w:szCs w:val="24"/>
         </w:rPr>
-        <w:t xml:space="preserve"> and a half century.  The depletion of illudium phosdex (the shaving cream molecule) forces Daffy Duck to search for it on planet X.  However, he faces Marvin the Martian when he arrives </w:t>
-      </w:r>
-      <w:r>
-        <w:rPr>
-          <w:rFonts w:ascii="Times New Roman" w:hAnsi="Times New Roman" w:cs="Times New Roman"/>
-          <w:sz w:val="24"/>
-          <w:szCs w:val="24"/>
-        </w:rPr>
-        <w:t xml:space="preserve">on </w:t>
+        <w:t xml:space="preserve"> and a half century.  The depletion of illudium phosdex (the shaving cream molecule) forces Daffy Duck to search for it on planet X.  However, he faces Marvin the Martian when he arrives on </w:t>
       </w:r>
       <w:r>
         <w:rPr>
@@ -118,15 +110,7 @@
           <w:sz w:val="24"/>
           <w:szCs w:val="24"/>
         </w:rPr>
-        <w:t xml:space="preserve"> surface</w:t>
-      </w:r>
-      <w:r>
-        <w:rPr>
-          <w:rFonts w:ascii="Times New Roman" w:hAnsi="Times New Roman" w:cs="Times New Roman"/>
-          <w:sz w:val="24"/>
-          <w:szCs w:val="24"/>
-        </w:rPr>
-        <w:t>.  This story references the phosdex molecule.  But in this case, it’s the key ingredient in a</w:t>
+        <w:t xml:space="preserve"> surface.  This story references the phosdex molecule.  But in this case, it’s the key ingredient in a</w:t>
       </w:r>
       <w:r>
         <w:rPr>
@@ -277,7 +261,71 @@
           <w:sz w:val="24"/>
           <w:szCs w:val="24"/>
         </w:rPr>
-        <w:t xml:space="preserve">– the DataStory learning experience features “advertisements” from time to time.  These serve two roles – they provide a break for the student and they also provide a way for us to revisit and/or review other data science concepts.  In learning science, the concept of interleaving one’s practice is well established.  The idea is that you practice one activity and then </w:t>
+        <w:t xml:space="preserve">– the DataStory learning experience features “advertisements” </w:t>
+      </w:r>
+      <w:r>
+        <w:rPr>
+          <w:rFonts w:ascii="Times New Roman" w:hAnsi="Times New Roman" w:cs="Times New Roman"/>
+          <w:sz w:val="24"/>
+          <w:szCs w:val="24"/>
+        </w:rPr>
+        <w:t>in certain key points</w:t>
+      </w:r>
+      <w:r>
+        <w:rPr>
+          <w:rFonts w:ascii="Times New Roman" w:hAnsi="Times New Roman" w:cs="Times New Roman"/>
+          <w:sz w:val="24"/>
+          <w:szCs w:val="24"/>
+        </w:rPr>
+        <w:t xml:space="preserve">.  </w:t>
+      </w:r>
+      <w:r>
+        <w:rPr>
+          <w:rFonts w:ascii="Times New Roman" w:hAnsi="Times New Roman" w:cs="Times New Roman"/>
+          <w:sz w:val="24"/>
+          <w:szCs w:val="24"/>
+        </w:rPr>
+        <w:t>This was a prominent part of Saturday morning cartoons, what we’re calling Staturday morning cartoons.  Ads</w:t>
+      </w:r>
+      <w:r>
+        <w:rPr>
+          <w:rFonts w:ascii="Times New Roman" w:hAnsi="Times New Roman" w:cs="Times New Roman"/>
+          <w:sz w:val="24"/>
+          <w:szCs w:val="24"/>
+        </w:rPr>
+        <w:t xml:space="preserve"> serve two roles – they provide a break for the student</w:t>
+      </w:r>
+      <w:r>
+        <w:rPr>
+          <w:rFonts w:ascii="Times New Roman" w:hAnsi="Times New Roman" w:cs="Times New Roman"/>
+          <w:sz w:val="24"/>
+          <w:szCs w:val="24"/>
+        </w:rPr>
+        <w:t>,</w:t>
+      </w:r>
+      <w:r>
+        <w:rPr>
+          <w:rFonts w:ascii="Times New Roman" w:hAnsi="Times New Roman" w:cs="Times New Roman"/>
+          <w:sz w:val="24"/>
+          <w:szCs w:val="24"/>
+        </w:rPr>
+        <w:t xml:space="preserve"> and they </w:t>
+      </w:r>
+      <w:r>
+        <w:rPr>
+          <w:rFonts w:ascii="Times New Roman" w:hAnsi="Times New Roman" w:cs="Times New Roman"/>
+          <w:sz w:val="24"/>
+          <w:szCs w:val="24"/>
+        </w:rPr>
+        <w:t>also allow</w:t>
+      </w:r>
+      <w:r>
+        <w:rPr>
+          <w:rFonts w:ascii="Times New Roman" w:hAnsi="Times New Roman" w:cs="Times New Roman"/>
+          <w:sz w:val="24"/>
+          <w:szCs w:val="24"/>
+        </w:rPr>
+        <w:t xml:space="preserve"> us to revisit and/or review other data science concepts.  In learning science, the concept of interleaving one’s practice is well established.  The idea is that you practice one activity and then </w:t>
       </w:r>
       <w:r>
         <w:rPr>
@@ -301,7 +349,23 @@
           <w:sz w:val="24"/>
           <w:szCs w:val="24"/>
         </w:rPr>
-        <w:t>.  These ads are one way of doing that in this learning environment.</w:t>
+        <w:t>.  These ads are one way of doing that</w:t>
+      </w:r>
+      <w:r>
+        <w:rPr>
+          <w:rFonts w:ascii="Times New Roman" w:hAnsi="Times New Roman" w:cs="Times New Roman"/>
+          <w:sz w:val="24"/>
+          <w:szCs w:val="24"/>
+        </w:rPr>
+        <w:t>, creating mini-review sessions</w:t>
+      </w:r>
+      <w:r>
+        <w:rPr>
+          <w:rFonts w:ascii="Times New Roman" w:hAnsi="Times New Roman" w:cs="Times New Roman"/>
+          <w:sz w:val="24"/>
+          <w:szCs w:val="24"/>
+        </w:rPr>
+        <w:t>.</w:t>
       </w:r>
     </w:p>
     <w:p>
@@ -504,6 +568,7 @@
           <w:sz w:val="24"/>
           <w:szCs w:val="24"/>
         </w:rPr>
+        <w:lastRenderedPageBreak/>
         <w:t xml:space="preserve">Chapter 5 (Data Ethics) </w:t>
       </w:r>
       <w:r>
@@ -528,7 +593,6 @@
           <w:sz w:val="24"/>
           <w:szCs w:val="24"/>
         </w:rPr>
-        <w:lastRenderedPageBreak/>
         <w:t xml:space="preserve">ethical line.  </w:t>
       </w:r>
       <w:r>
@@ -682,16 +746,176 @@
           <w:szCs w:val="24"/>
         </w:rPr>
         <w:t xml:space="preserve">for data science educators to </w:t>
+      </w:r>
+      <w:r>
+        <w:rPr>
+          <w:rFonts w:ascii="Times New Roman" w:hAnsi="Times New Roman" w:cs="Times New Roman"/>
+          <w:sz w:val="24"/>
+          <w:szCs w:val="24"/>
+        </w:rPr>
+        <w:t>talk about ethics, positive and negative ways of conducting data analysis.</w:t>
+      </w:r>
+      <w:r>
+        <w:rPr>
+          <w:rFonts w:ascii="Times New Roman" w:hAnsi="Times New Roman" w:cs="Times New Roman"/>
+          <w:sz w:val="24"/>
+          <w:szCs w:val="24"/>
+        </w:rPr>
+        <w:t xml:space="preserve"> </w:t>
+      </w:r>
+    </w:p>
+    <w:p>
+      <w:pPr>
+        <w:pStyle w:val="ListParagraph"/>
+        <w:numPr>
+          <w:ilvl w:val="0"/>
+          <w:numId w:val="1"/>
+        </w:numPr>
+        <w:rPr>
+          <w:rFonts w:ascii="Times New Roman" w:hAnsi="Times New Roman" w:cs="Times New Roman"/>
+          <w:sz w:val="24"/>
+          <w:szCs w:val="24"/>
+        </w:rPr>
+      </w:pPr>
+      <w:r>
+        <w:rPr>
+          <w:rFonts w:ascii="Times New Roman" w:hAnsi="Times New Roman" w:cs="Times New Roman"/>
+          <w:color w:val="0070C0"/>
+          <w:sz w:val="24"/>
+          <w:szCs w:val="24"/>
+        </w:rPr>
+        <w:t xml:space="preserve">Reference </w:t>
+      </w:r>
+      <w:r>
+        <w:rPr>
+          <w:rFonts w:ascii="Times New Roman" w:hAnsi="Times New Roman" w:cs="Times New Roman"/>
+          <w:sz w:val="24"/>
+          <w:szCs w:val="24"/>
+        </w:rPr>
+        <w:t>– This chapter summarizes the functions used in the story.</w:t>
+      </w:r>
+    </w:p>
+    <w:p>
+      <w:pPr>
+        <w:rPr>
+          <w:rFonts w:ascii="Times New Roman" w:hAnsi="Times New Roman" w:cs="Times New Roman"/>
+          <w:sz w:val="24"/>
+          <w:szCs w:val="24"/>
+        </w:rPr>
+      </w:pPr>
+    </w:p>
+    <w:p>
+      <w:pPr>
+        <w:rPr>
+          <w:rFonts w:ascii="Times New Roman" w:hAnsi="Times New Roman" w:cs="Times New Roman"/>
+          <w:sz w:val="24"/>
+          <w:szCs w:val="24"/>
+        </w:rPr>
+      </w:pPr>
+      <w:r>
+        <w:rPr>
+          <w:rFonts w:ascii="Times New Roman" w:hAnsi="Times New Roman" w:cs="Times New Roman"/>
+          <w:sz w:val="24"/>
+          <w:szCs w:val="24"/>
+        </w:rPr>
+        <w:t>Design Principles</w:t>
       </w:r>
       <w:bookmarkStart w:id="0" w:name="_GoBack"/>
       <w:bookmarkEnd w:id="0"/>
-      <w:r>
-        <w:rPr>
-          <w:rFonts w:ascii="Times New Roman" w:hAnsi="Times New Roman" w:cs="Times New Roman"/>
-          <w:sz w:val="24"/>
-          <w:szCs w:val="24"/>
-        </w:rPr>
-        <w:t>talk about ethics, positive and negative ways of conducting data analysis.</w:t>
+    </w:p>
+    <w:p>
+      <w:pPr>
+        <w:pStyle w:val="ListParagraph"/>
+        <w:numPr>
+          <w:ilvl w:val="0"/>
+          <w:numId w:val="2"/>
+        </w:numPr>
+        <w:rPr>
+          <w:rFonts w:ascii="Times New Roman" w:hAnsi="Times New Roman" w:cs="Times New Roman"/>
+          <w:sz w:val="24"/>
+          <w:szCs w:val="24"/>
+        </w:rPr>
+      </w:pPr>
+      <w:r>
+        <w:rPr>
+          <w:rFonts w:ascii="Times New Roman" w:hAnsi="Times New Roman" w:cs="Times New Roman"/>
+          <w:color w:val="0070C0"/>
+          <w:sz w:val="24"/>
+          <w:szCs w:val="24"/>
+        </w:rPr>
+        <w:t xml:space="preserve">Humor </w:t>
+      </w:r>
+      <w:r>
+        <w:rPr>
+          <w:rFonts w:ascii="Times New Roman" w:hAnsi="Times New Roman" w:cs="Times New Roman"/>
+          <w:sz w:val="24"/>
+          <w:szCs w:val="24"/>
+        </w:rPr>
+        <w:t xml:space="preserve">– Humor is an important part of each DataStory.  After all, these are cartoons.  Although sequential art is often derided as superficial, an inappropriate medium for delivering serious content, we believe that it can be a powerful pedagogical tool.  Fear shuts down the learning process while humor opens it up.  </w:t>
+      </w:r>
+      <w:r>
+        <w:rPr>
+          <w:rFonts w:ascii="Times New Roman" w:hAnsi="Times New Roman" w:cs="Times New Roman"/>
+          <w:sz w:val="24"/>
+          <w:szCs w:val="24"/>
+        </w:rPr>
+        <w:t xml:space="preserve">It’s impossible to be fearful when </w:t>
+      </w:r>
+      <w:r>
+        <w:rPr>
+          <w:rFonts w:ascii="Times New Roman" w:hAnsi="Times New Roman" w:cs="Times New Roman"/>
+          <w:sz w:val="24"/>
+          <w:szCs w:val="24"/>
+        </w:rPr>
+        <w:t xml:space="preserve">you’re laughing.  </w:t>
+      </w:r>
+    </w:p>
+    <w:p>
+      <w:pPr>
+        <w:pStyle w:val="ListParagraph"/>
+        <w:numPr>
+          <w:ilvl w:val="0"/>
+          <w:numId w:val="2"/>
+        </w:numPr>
+        <w:rPr>
+          <w:rFonts w:ascii="Times New Roman" w:hAnsi="Times New Roman" w:cs="Times New Roman"/>
+          <w:sz w:val="24"/>
+          <w:szCs w:val="24"/>
+        </w:rPr>
+      </w:pPr>
+      <w:r>
+        <w:rPr>
+          <w:rFonts w:ascii="Times New Roman" w:hAnsi="Times New Roman" w:cs="Times New Roman"/>
+          <w:color w:val="0070C0"/>
+          <w:sz w:val="24"/>
+          <w:szCs w:val="24"/>
+        </w:rPr>
+        <w:t xml:space="preserve">Dual Coding </w:t>
+      </w:r>
+      <w:r>
+        <w:rPr>
+          <w:rFonts w:ascii="Times New Roman" w:hAnsi="Times New Roman" w:cs="Times New Roman"/>
+          <w:sz w:val="24"/>
+          <w:szCs w:val="24"/>
+        </w:rPr>
+        <w:t xml:space="preserve">– </w:t>
+      </w:r>
+      <w:r>
+        <w:rPr>
+          <w:rFonts w:ascii="Times New Roman" w:hAnsi="Times New Roman" w:cs="Times New Roman"/>
+          <w:sz w:val="24"/>
+          <w:szCs w:val="24"/>
+        </w:rPr>
+        <w:t xml:space="preserve">Because sequential art combines a text-based storyline with a visual depiction of it, dual coding theory serves as an ideal theoretical framework in that it concerns itself with the impact of text in combination with visuals on the learning process.  Indeed, dual coding theory posits that </w:t>
+      </w:r>
+      <w:r>
+        <w:rPr>
+          <w:rFonts w:ascii="Times New Roman" w:hAnsi="Times New Roman" w:cs="Times New Roman"/>
+          <w:color w:val="000000" w:themeColor="text1"/>
+          <w:sz w:val="24"/>
+          <w:szCs w:val="24"/>
+        </w:rPr>
+        <w:t xml:space="preserve">the human mind processes incoming information in two channels, one for visuals, a second for verbal input.  Hence, learning experiences which combine the two should be more effective, provided their design reflects best-practices.  </w:t>
       </w:r>
       <w:r>
         <w:rPr>
@@ -715,10 +939,10 @@
 <file path=word/numbering.xml><?xml version="1.0" encoding="utf-8"?>
 <w:numbering xmlns:wpc="http://schemas.microsoft.com/office/word/2010/wordprocessingCanvas" xmlns:cx="http://schemas.microsoft.com/office/drawing/2014/chartex" xmlns:cx1="http://schemas.microsoft.com/office/drawing/2015/9/8/chartex" xmlns:cx2="http://schemas.microsoft.com/office/drawing/2015/10/21/chartex" xmlns:cx3="http://schemas.microsoft.com/office/drawing/2016/5/9/chartex" xmlns:cx4="http://schemas.microsoft.com/office/drawing/2016/5/10/chartex" xmlns:cx5="http://schemas.microsoft.com/office/drawing/2016/5/11/chartex" xmlns:cx6="http://schemas.microsoft.com/office/drawing/2016/5/12/chartex" xmlns:cx7="http://schemas.microsoft.com/office/drawing/2016/5/13/chartex" xmlns:cx8="http://schemas.microsoft.com/office/drawing/2016/5/14/chartex" xmlns:mc="http://schemas.openxmlformats.org/markup-compatibility/2006" xmlns:aink="http://schemas.microsoft.com/office/drawing/2016/ink" xmlns:am3d="http://schemas.microsoft.com/office/drawing/2017/model3d" xmlns:o="urn:schemas-microsoft-com:office:office" xmlns:r="http://schemas.openxmlformats.org/officeDocument/2006/relationships" xmlns:m="http://schemas.openxmlformats.org/officeDocument/2006/math" xmlns:v="urn:schemas-microsoft-com:vml" xmlns:wp14="http://schemas.microsoft.com/office/word/2010/wordprocessingDrawing" xmlns:wp="http://schemas.openxmlformats.org/drawingml/2006/wordprocessingDrawing" xmlns:w10="urn:schemas-microsoft-com:office:word" xmlns:w="http://schemas.openxmlformats.org/wordprocessingml/2006/main" xmlns:w14="http://schemas.microsoft.com/office/word/2010/wordml" xmlns:w15="http://schemas.microsoft.com/office/word/2012/wordml" xmlns:w16cid="http://schemas.microsoft.com/office/word/2016/wordml/cid" xmlns:w16se="http://schemas.microsoft.com/office/word/2015/wordml/symex" xmlns:wpg="http://schemas.microsoft.com/office/word/2010/wordprocessingGroup" xmlns:wpi="http://schemas.microsoft.com/office/word/2010/wordprocessingInk" xmlns:wne="http://schemas.microsoft.com/office/word/2006/wordml" xmlns:wps="http://schemas.microsoft.com/office/word/2010/wordprocessingShape" mc:Ignorable="w14 w15 w16se w16cid wp14">
   <w:abstractNum w:abstractNumId="0" w15:restartNumberingAfterBreak="0">
-    <w:nsid w:val="6F0271CD"/>
+    <w:nsid w:val="534413C4"/>
     <w:multiLevelType w:val="hybridMultilevel"/>
-    <w:tmpl w:val="E3AA93A8"/>
-    <w:lvl w:ilvl="0" w:tplc="0409000F">
+    <w:tmpl w:val="407AE14C"/>
+    <w:lvl w:ilvl="0" w:tplc="25D4BB7E">
       <w:start w:val="1"/>
       <w:numFmt w:val="decimal"/>
       <w:lvlText w:val="%1."/>
@@ -728,6 +952,7 @@
       </w:pPr>
       <w:rPr>
         <w:rFonts w:hint="default"/>
+        <w:color w:val="0070C0"/>
       </w:rPr>
     </w:lvl>
     <w:lvl w:ilvl="1" w:tplc="04090019" w:tentative="1">
@@ -803,7 +1028,100 @@
       </w:pPr>
     </w:lvl>
   </w:abstractNum>
+  <w:abstractNum w:abstractNumId="1" w15:restartNumberingAfterBreak="0">
+    <w:nsid w:val="6F0271CD"/>
+    <w:multiLevelType w:val="hybridMultilevel"/>
+    <w:tmpl w:val="C16E3D2E"/>
+    <w:lvl w:ilvl="0" w:tplc="872C17E2">
+      <w:start w:val="1"/>
+      <w:numFmt w:val="decimal"/>
+      <w:lvlText w:val="%1."/>
+      <w:lvlJc w:val="left"/>
+      <w:pPr>
+        <w:ind w:left="720" w:hanging="360"/>
+      </w:pPr>
+      <w:rPr>
+        <w:rFonts w:hint="default"/>
+        <w:color w:val="0070C0"/>
+      </w:rPr>
+    </w:lvl>
+    <w:lvl w:ilvl="1" w:tplc="04090019" w:tentative="1">
+      <w:start w:val="1"/>
+      <w:numFmt w:val="lowerLetter"/>
+      <w:lvlText w:val="%2."/>
+      <w:lvlJc w:val="left"/>
+      <w:pPr>
+        <w:ind w:left="1440" w:hanging="360"/>
+      </w:pPr>
+    </w:lvl>
+    <w:lvl w:ilvl="2" w:tplc="0409001B" w:tentative="1">
+      <w:start w:val="1"/>
+      <w:numFmt w:val="lowerRoman"/>
+      <w:lvlText w:val="%3."/>
+      <w:lvlJc w:val="right"/>
+      <w:pPr>
+        <w:ind w:left="2160" w:hanging="180"/>
+      </w:pPr>
+    </w:lvl>
+    <w:lvl w:ilvl="3" w:tplc="0409000F" w:tentative="1">
+      <w:start w:val="1"/>
+      <w:numFmt w:val="decimal"/>
+      <w:lvlText w:val="%4."/>
+      <w:lvlJc w:val="left"/>
+      <w:pPr>
+        <w:ind w:left="2880" w:hanging="360"/>
+      </w:pPr>
+    </w:lvl>
+    <w:lvl w:ilvl="4" w:tplc="04090019" w:tentative="1">
+      <w:start w:val="1"/>
+      <w:numFmt w:val="lowerLetter"/>
+      <w:lvlText w:val="%5."/>
+      <w:lvlJc w:val="left"/>
+      <w:pPr>
+        <w:ind w:left="3600" w:hanging="360"/>
+      </w:pPr>
+    </w:lvl>
+    <w:lvl w:ilvl="5" w:tplc="0409001B" w:tentative="1">
+      <w:start w:val="1"/>
+      <w:numFmt w:val="lowerRoman"/>
+      <w:lvlText w:val="%6."/>
+      <w:lvlJc w:val="right"/>
+      <w:pPr>
+        <w:ind w:left="4320" w:hanging="180"/>
+      </w:pPr>
+    </w:lvl>
+    <w:lvl w:ilvl="6" w:tplc="0409000F" w:tentative="1">
+      <w:start w:val="1"/>
+      <w:numFmt w:val="decimal"/>
+      <w:lvlText w:val="%7."/>
+      <w:lvlJc w:val="left"/>
+      <w:pPr>
+        <w:ind w:left="5040" w:hanging="360"/>
+      </w:pPr>
+    </w:lvl>
+    <w:lvl w:ilvl="7" w:tplc="04090019" w:tentative="1">
+      <w:start w:val="1"/>
+      <w:numFmt w:val="lowerLetter"/>
+      <w:lvlText w:val="%8."/>
+      <w:lvlJc w:val="left"/>
+      <w:pPr>
+        <w:ind w:left="5760" w:hanging="360"/>
+      </w:pPr>
+    </w:lvl>
+    <w:lvl w:ilvl="8" w:tplc="0409001B" w:tentative="1">
+      <w:start w:val="1"/>
+      <w:numFmt w:val="lowerRoman"/>
+      <w:lvlText w:val="%9."/>
+      <w:lvlJc w:val="right"/>
+      <w:pPr>
+        <w:ind w:left="6480" w:hanging="180"/>
+      </w:pPr>
+    </w:lvl>
+  </w:abstractNum>
   <w:num w:numId="1">
+    <w:abstractNumId w:val="1"/>
+  </w:num>
+  <w:num w:numId="2">
     <w:abstractNumId w:val="0"/>
   </w:num>
 </w:numbering>

</xml_diff>

<commit_message>
Enhanced the ethics section.
</commit_message>
<xml_diff>
--- a/_phosdex/phosdex_promo.docx
+++ b/_phosdex/phosdex_promo.docx
@@ -1,6 +1,6 @@
 
 <file path=word/document.xml><?xml version="1.0" encoding="utf-8"?>
-<w:document xmlns:wpc="http://schemas.microsoft.com/office/word/2010/wordprocessingCanvas" xmlns:cx="http://schemas.microsoft.com/office/drawing/2014/chartex" xmlns:cx1="http://schemas.microsoft.com/office/drawing/2015/9/8/chartex" xmlns:cx2="http://schemas.microsoft.com/office/drawing/2015/10/21/chartex" xmlns:cx3="http://schemas.microsoft.com/office/drawing/2016/5/9/chartex" xmlns:cx4="http://schemas.microsoft.com/office/drawing/2016/5/10/chartex" xmlns:cx5="http://schemas.microsoft.com/office/drawing/2016/5/11/chartex" xmlns:cx6="http://schemas.microsoft.com/office/drawing/2016/5/12/chartex" xmlns:cx7="http://schemas.microsoft.com/office/drawing/2016/5/13/chartex" xmlns:cx8="http://schemas.microsoft.com/office/drawing/2016/5/14/chartex" xmlns:mc="http://schemas.openxmlformats.org/markup-compatibility/2006" xmlns:aink="http://schemas.microsoft.com/office/drawing/2016/ink" xmlns:am3d="http://schemas.microsoft.com/office/drawing/2017/model3d" xmlns:o="urn:schemas-microsoft-com:office:office" xmlns:r="http://schemas.openxmlformats.org/officeDocument/2006/relationships" xmlns:m="http://schemas.openxmlformats.org/officeDocument/2006/math" xmlns:v="urn:schemas-microsoft-com:vml" xmlns:wp14="http://schemas.microsoft.com/office/word/2010/wordprocessingDrawing" xmlns:wp="http://schemas.openxmlformats.org/drawingml/2006/wordprocessingDrawing" xmlns:w10="urn:schemas-microsoft-com:office:word" xmlns:w="http://schemas.openxmlformats.org/wordprocessingml/2006/main" xmlns:w14="http://schemas.microsoft.com/office/word/2010/wordml" xmlns:w15="http://schemas.microsoft.com/office/word/2012/wordml" xmlns:w16cid="http://schemas.microsoft.com/office/word/2016/wordml/cid" xmlns:w16se="http://schemas.microsoft.com/office/word/2015/wordml/symex" xmlns:wpg="http://schemas.microsoft.com/office/word/2010/wordprocessingGroup" xmlns:wpi="http://schemas.microsoft.com/office/word/2010/wordprocessingInk" xmlns:wne="http://schemas.microsoft.com/office/word/2006/wordml" xmlns:wps="http://schemas.microsoft.com/office/word/2010/wordprocessingShape" mc:Ignorable="w14 w15 w16se w16cid wp14">
+<w:document xmlns:wpc="http://schemas.microsoft.com/office/word/2010/wordprocessingCanvas" xmlns:cx="http://schemas.microsoft.com/office/drawing/2014/chartex" xmlns:cx1="http://schemas.microsoft.com/office/drawing/2015/9/8/chartex" xmlns:cx2="http://schemas.microsoft.com/office/drawing/2015/10/21/chartex" xmlns:cx3="http://schemas.microsoft.com/office/drawing/2016/5/9/chartex" xmlns:cx4="http://schemas.microsoft.com/office/drawing/2016/5/10/chartex" xmlns:cx5="http://schemas.microsoft.com/office/drawing/2016/5/11/chartex" xmlns:cx6="http://schemas.microsoft.com/office/drawing/2016/5/12/chartex" xmlns:cx7="http://schemas.microsoft.com/office/drawing/2016/5/13/chartex" xmlns:cx8="http://schemas.microsoft.com/office/drawing/2016/5/14/chartex" xmlns:mc="http://schemas.openxmlformats.org/markup-compatibility/2006" xmlns:aink="http://schemas.microsoft.com/office/drawing/2016/ink" xmlns:am3d="http://schemas.microsoft.com/office/drawing/2017/model3d" xmlns:o="urn:schemas-microsoft-com:office:office" xmlns:r="http://schemas.openxmlformats.org/officeDocument/2006/relationships" xmlns:m="http://schemas.openxmlformats.org/officeDocument/2006/math" xmlns:v="urn:schemas-microsoft-com:vml" xmlns:wp14="http://schemas.microsoft.com/office/word/2010/wordprocessingDrawing" xmlns:wp="http://schemas.openxmlformats.org/drawingml/2006/wordprocessingDrawing" xmlns:w10="urn:schemas-microsoft-com:office:word" xmlns:w="http://schemas.openxmlformats.org/wordprocessingml/2006/main" xmlns:w14="http://schemas.microsoft.com/office/word/2010/wordml" xmlns:w15="http://schemas.microsoft.com/office/word/2012/wordml" xmlns:w16cex="http://schemas.microsoft.com/office/word/2018/wordml/cex" xmlns:w16cid="http://schemas.microsoft.com/office/word/2016/wordml/cid" xmlns:w16="http://schemas.microsoft.com/office/word/2018/wordml" xmlns:w16se="http://schemas.microsoft.com/office/word/2015/wordml/symex" xmlns:wpg="http://schemas.microsoft.com/office/word/2010/wordprocessingGroup" xmlns:wpi="http://schemas.microsoft.com/office/word/2010/wordprocessingInk" xmlns:wne="http://schemas.microsoft.com/office/word/2006/wordml" xmlns:wps="http://schemas.microsoft.com/office/word/2010/wordprocessingShape" mc:Ignorable="w14 w15 w16se w16cid w16 w16cex wp14">
   <w:body>
     <w:p>
       <w:pPr>
@@ -285,7 +285,25 @@
           <w:sz w:val="24"/>
           <w:szCs w:val="24"/>
         </w:rPr>
-        <w:t>This was a prominent part of Saturday morning cartoons, what we’re calling Staturday morning cartoons.  Ads</w:t>
+        <w:t xml:space="preserve">This was a prominent part of Saturday morning cartoons, what we’re calling </w:t>
+      </w:r>
+      <w:proofErr w:type="spellStart"/>
+      <w:r>
+        <w:rPr>
+          <w:rFonts w:ascii="Times New Roman" w:hAnsi="Times New Roman" w:cs="Times New Roman"/>
+          <w:sz w:val="24"/>
+          <w:szCs w:val="24"/>
+        </w:rPr>
+        <w:t>Staturday</w:t>
+      </w:r>
+      <w:proofErr w:type="spellEnd"/>
+      <w:r>
+        <w:rPr>
+          <w:rFonts w:ascii="Times New Roman" w:hAnsi="Times New Roman" w:cs="Times New Roman"/>
+          <w:sz w:val="24"/>
+          <w:szCs w:val="24"/>
+        </w:rPr>
+        <w:t xml:space="preserve"> morning cartoons.  Ads</w:t>
       </w:r>
       <w:r>
         <w:rPr>
@@ -577,191 +595,91 @@
           <w:sz w:val="24"/>
           <w:szCs w:val="24"/>
         </w:rPr>
-        <w:t>– Because StatCat is so intent on “proving” that the frequent and liberal use of his uncle’s Illudium Phosdex potient leads to immortality, he crosses an</w:t>
-      </w:r>
-      <w:r>
-        <w:rPr>
-          <w:rFonts w:ascii="Times New Roman" w:hAnsi="Times New Roman" w:cs="Times New Roman"/>
-          <w:sz w:val="24"/>
-          <w:szCs w:val="24"/>
-        </w:rPr>
-        <w:t xml:space="preserve"> </w:t>
-      </w:r>
-      <w:r>
-        <w:rPr>
-          <w:rFonts w:ascii="Times New Roman" w:hAnsi="Times New Roman" w:cs="Times New Roman"/>
-          <w:sz w:val="24"/>
-          <w:szCs w:val="24"/>
-        </w:rPr>
-        <w:t xml:space="preserve">ethical line.  </w:t>
-      </w:r>
-      <w:r>
-        <w:rPr>
-          <w:rFonts w:ascii="Times New Roman" w:hAnsi="Times New Roman" w:cs="Times New Roman"/>
-          <w:sz w:val="24"/>
-          <w:szCs w:val="24"/>
-        </w:rPr>
-        <w:t xml:space="preserve">Rather than examine the data objectively, he </w:t>
-      </w:r>
-      <w:r>
-        <w:rPr>
-          <w:rFonts w:ascii="Times New Roman" w:hAnsi="Times New Roman" w:cs="Times New Roman"/>
-          <w:sz w:val="24"/>
-          <w:szCs w:val="24"/>
-        </w:rPr>
-        <w:t>seek</w:t>
-      </w:r>
-      <w:r>
-        <w:rPr>
-          <w:rFonts w:ascii="Times New Roman" w:hAnsi="Times New Roman" w:cs="Times New Roman"/>
-          <w:sz w:val="24"/>
-          <w:szCs w:val="24"/>
-        </w:rPr>
-        <w:t>s</w:t>
-      </w:r>
-      <w:r>
-        <w:rPr>
-          <w:rFonts w:ascii="Times New Roman" w:hAnsi="Times New Roman" w:cs="Times New Roman"/>
-          <w:sz w:val="24"/>
-          <w:szCs w:val="24"/>
-        </w:rPr>
-        <w:t xml:space="preserve"> to impose his </w:t>
-      </w:r>
-      <w:r>
-        <w:rPr>
-          <w:rFonts w:ascii="Times New Roman" w:hAnsi="Times New Roman" w:cs="Times New Roman"/>
-          <w:sz w:val="24"/>
-          <w:szCs w:val="24"/>
-        </w:rPr>
-        <w:t>will</w:t>
-      </w:r>
-      <w:r>
-        <w:rPr>
-          <w:rFonts w:ascii="Times New Roman" w:hAnsi="Times New Roman" w:cs="Times New Roman"/>
-          <w:sz w:val="24"/>
-          <w:szCs w:val="24"/>
-        </w:rPr>
-        <w:t xml:space="preserve"> on it.  I</w:t>
-      </w:r>
-      <w:r>
-        <w:rPr>
-          <w:rFonts w:ascii="Times New Roman" w:hAnsi="Times New Roman" w:cs="Times New Roman"/>
-          <w:sz w:val="24"/>
-          <w:szCs w:val="24"/>
-        </w:rPr>
-        <w:t>n this chapter, DataDog wise</w:t>
-      </w:r>
-      <w:r>
-        <w:rPr>
-          <w:rFonts w:ascii="Times New Roman" w:hAnsi="Times New Roman" w:cs="Times New Roman"/>
-          <w:sz w:val="24"/>
-          <w:szCs w:val="24"/>
-        </w:rPr>
-        <w:t>s</w:t>
-      </w:r>
-      <w:r>
-        <w:rPr>
-          <w:rFonts w:ascii="Times New Roman" w:hAnsi="Times New Roman" w:cs="Times New Roman"/>
-          <w:sz w:val="24"/>
-          <w:szCs w:val="24"/>
-        </w:rPr>
-        <w:t xml:space="preserve"> up to </w:t>
-      </w:r>
-      <w:r>
-        <w:rPr>
-          <w:rFonts w:ascii="Times New Roman" w:hAnsi="Times New Roman" w:cs="Times New Roman"/>
-          <w:sz w:val="24"/>
-          <w:szCs w:val="24"/>
-        </w:rPr>
-        <w:t>StatCat’s</w:t>
-      </w:r>
-      <w:r>
-        <w:rPr>
-          <w:rFonts w:ascii="Times New Roman" w:hAnsi="Times New Roman" w:cs="Times New Roman"/>
-          <w:sz w:val="24"/>
-          <w:szCs w:val="24"/>
-        </w:rPr>
-        <w:t xml:space="preserve"> shenanegans and di</w:t>
-      </w:r>
-      <w:r>
-        <w:rPr>
-          <w:rFonts w:ascii="Times New Roman" w:hAnsi="Times New Roman" w:cs="Times New Roman"/>
-          <w:sz w:val="24"/>
-          <w:szCs w:val="24"/>
-        </w:rPr>
-        <w:t xml:space="preserve">scovers that uncle Carbuncle’s data is totally fabricated – the data used to “prove” the relationship between Phosdex concentration and cat lives lived.  </w:t>
-      </w:r>
-      <w:r>
-        <w:rPr>
-          <w:rFonts w:ascii="Times New Roman" w:hAnsi="Times New Roman" w:cs="Times New Roman"/>
-          <w:sz w:val="24"/>
-          <w:szCs w:val="24"/>
-        </w:rPr>
-        <w:t>He finds a more reputable dataset from the Census bureau</w:t>
-      </w:r>
-      <w:r>
-        <w:rPr>
-          <w:rFonts w:ascii="Times New Roman" w:hAnsi="Times New Roman" w:cs="Times New Roman"/>
-          <w:sz w:val="24"/>
-          <w:szCs w:val="24"/>
-        </w:rPr>
-        <w:t xml:space="preserve"> </w:t>
-      </w:r>
-      <w:r>
-        <w:rPr>
-          <w:rFonts w:ascii="Times New Roman" w:hAnsi="Times New Roman" w:cs="Times New Roman"/>
-          <w:sz w:val="24"/>
-          <w:szCs w:val="24"/>
-        </w:rPr>
-        <w:t>that</w:t>
-      </w:r>
-      <w:r>
-        <w:rPr>
-          <w:rFonts w:ascii="Times New Roman" w:hAnsi="Times New Roman" w:cs="Times New Roman"/>
-          <w:sz w:val="24"/>
-          <w:szCs w:val="24"/>
-        </w:rPr>
-        <w:t xml:space="preserve"> disproves everything StatCat believe</w:t>
-      </w:r>
-      <w:r>
-        <w:rPr>
-          <w:rFonts w:ascii="Times New Roman" w:hAnsi="Times New Roman" w:cs="Times New Roman"/>
-          <w:sz w:val="24"/>
-          <w:szCs w:val="24"/>
-        </w:rPr>
-        <w:t xml:space="preserve">s.  </w:t>
-      </w:r>
-      <w:r>
-        <w:rPr>
-          <w:rFonts w:ascii="Times New Roman" w:hAnsi="Times New Roman" w:cs="Times New Roman"/>
-          <w:sz w:val="24"/>
-          <w:szCs w:val="24"/>
-        </w:rPr>
-        <w:t xml:space="preserve">A story format allows us to talk about more than just technology.  It allows us to display emotions and motivations, creating opportunities </w:t>
-      </w:r>
-      <w:r>
-        <w:rPr>
-          <w:rFonts w:ascii="Times New Roman" w:hAnsi="Times New Roman" w:cs="Times New Roman"/>
-          <w:sz w:val="24"/>
-          <w:szCs w:val="24"/>
-        </w:rPr>
-        <w:t xml:space="preserve">for data science educators to </w:t>
-      </w:r>
-      <w:r>
-        <w:rPr>
-          <w:rFonts w:ascii="Times New Roman" w:hAnsi="Times New Roman" w:cs="Times New Roman"/>
-          <w:sz w:val="24"/>
-          <w:szCs w:val="24"/>
-        </w:rPr>
-        <w:t>talk about ethics, positive and negative ways of conducting data analysis.</w:t>
-      </w:r>
-      <w:r>
-        <w:rPr>
-          <w:rFonts w:ascii="Times New Roman" w:hAnsi="Times New Roman" w:cs="Times New Roman"/>
-          <w:sz w:val="24"/>
-          <w:szCs w:val="24"/>
-        </w:rPr>
-        <w:t xml:space="preserve"> </w:t>
+        <w:t xml:space="preserve">– </w:t>
+      </w:r>
+      <w:r>
+        <w:rPr>
+          <w:rFonts w:ascii="Times New Roman" w:hAnsi="Times New Roman" w:cs="Times New Roman"/>
+          <w:sz w:val="24"/>
+          <w:szCs w:val="24"/>
+        </w:rPr>
+        <w:t xml:space="preserve">In this story, students learn about positive, negative, and zero correlation.  Naturally, StatCat has a vested interest in the data showing a strong positive correlation between the liberal use of Illudium Phosdex elixir and the number of lives a cat lives.  More elixir equals more lives.  The problem is that the data set StatCat relies on to prove his case was create by his uncle Carbuncle years ago </w:t>
+      </w:r>
+      <w:r>
+        <w:rPr>
+          <w:rFonts w:ascii="Times New Roman" w:hAnsi="Times New Roman" w:cs="Times New Roman"/>
+          <w:color w:val="C45911" w:themeColor="accent2" w:themeShade="BF"/>
+          <w:sz w:val="24"/>
+          <w:szCs w:val="24"/>
+        </w:rPr>
+        <w:t>(Chapter 3, Panel 7).</w:t>
+      </w:r>
+      <w:r>
+        <w:rPr>
+          <w:rFonts w:ascii="Times New Roman" w:hAnsi="Times New Roman" w:cs="Times New Roman"/>
+          <w:sz w:val="24"/>
+          <w:szCs w:val="24"/>
+        </w:rPr>
+        <w:t xml:space="preserve">  If you look closely at this image, you will notice something interesting.  Do you see it?  Easter egg surprises are part of the DataStory learning experience.  In the trash can, we see a printout of an official Census data set.  Why isn’t that data used?  This raises the ethical question data provenance – how was the data gathered or created?  Who oversaw the process?  Did they have an agenda, as is possibly the case here?  Later in this story, DataDog realizes that this is indeed the case </w:t>
+      </w:r>
+      <w:r>
+        <w:rPr>
+          <w:rFonts w:ascii="Times New Roman" w:hAnsi="Times New Roman" w:cs="Times New Roman"/>
+          <w:color w:val="C45911" w:themeColor="accent2" w:themeShade="BF"/>
+          <w:sz w:val="24"/>
+          <w:szCs w:val="24"/>
+        </w:rPr>
+        <w:t xml:space="preserve">(Chapter 5, Panel 2) </w:t>
+      </w:r>
+      <w:r>
+        <w:rPr>
+          <w:rFonts w:ascii="Times New Roman" w:hAnsi="Times New Roman" w:cs="Times New Roman"/>
+          <w:sz w:val="24"/>
+          <w:szCs w:val="24"/>
+        </w:rPr>
+        <w:t xml:space="preserve">when he says, “Uncle Carbuncle was a snake oil salesman…”  And then he follows up by saying that he will need to dig through the census data Uncle Carbuncle discarded.  DataDog spends the night working up the census data and then he confronts StatCat with the truth </w:t>
+      </w:r>
+      <w:r>
+        <w:rPr>
+          <w:rFonts w:ascii="Times New Roman" w:hAnsi="Times New Roman" w:cs="Times New Roman"/>
+          <w:color w:val="C45911" w:themeColor="accent2" w:themeShade="BF"/>
+          <w:sz w:val="24"/>
+          <w:szCs w:val="24"/>
+        </w:rPr>
+        <w:t>(Chapter 6, Panel 3)</w:t>
+      </w:r>
+      <w:r>
+        <w:rPr>
+          <w:rFonts w:ascii="Times New Roman" w:hAnsi="Times New Roman" w:cs="Times New Roman"/>
+          <w:sz w:val="24"/>
+          <w:szCs w:val="24"/>
+        </w:rPr>
+        <w:t xml:space="preserve">.  This is the defining moment in the story, the climax.  Will StatCat grow in his understanding of his ethical and moral obligations?  Or will he dodge them?  In this case, he formulates a new hypothesis </w:t>
+      </w:r>
+      <w:r>
+        <w:rPr>
+          <w:rFonts w:ascii="Times New Roman" w:hAnsi="Times New Roman" w:cs="Times New Roman"/>
+          <w:color w:val="C45911" w:themeColor="accent2" w:themeShade="BF"/>
+          <w:sz w:val="24"/>
+          <w:szCs w:val="24"/>
+        </w:rPr>
+        <w:t>(Chapter 6, Panel 6)</w:t>
+      </w:r>
+      <w:r>
+        <w:rPr>
+          <w:rFonts w:ascii="Times New Roman" w:hAnsi="Times New Roman" w:cs="Times New Roman"/>
+          <w:sz w:val="24"/>
+          <w:szCs w:val="24"/>
+        </w:rPr>
+        <w:t>.  He engages in what is called “data dredging.”  Because StatCat is so intent on ‘proving’ that the frequent and liberal use of Illudium Phosdex elixir leads to immortality,</w:t>
+      </w:r>
+      <w:r>
+        <w:rPr>
+          <w:rFonts w:ascii="Times New Roman" w:hAnsi="Times New Roman" w:cs="Times New Roman"/>
+          <w:sz w:val="24"/>
+          <w:szCs w:val="24"/>
+        </w:rPr>
+        <w:t xml:space="preserve"> he crosses an ethical line at this point.  Rather than examine the data objectively, he seeks to impose his will on it.  Thus, we close the story with a question mark, thereby providing an opening for the instructor to have an open-ended ethical conversation.  Was StatCat acting in an ethical manner?</w:t>
       </w:r>
     </w:p>
     <w:p>
@@ -780,29 +698,74 @@
       <w:r>
         <w:rPr>
           <w:rFonts w:ascii="Times New Roman" w:hAnsi="Times New Roman" w:cs="Times New Roman"/>
-          <w:color w:val="0070C0"/>
-          <w:sz w:val="24"/>
-          <w:szCs w:val="24"/>
-        </w:rPr>
-        <w:t xml:space="preserve">Reference </w:t>
-      </w:r>
-      <w:r>
-        <w:rPr>
-          <w:rFonts w:ascii="Times New Roman" w:hAnsi="Times New Roman" w:cs="Times New Roman"/>
-          <w:sz w:val="24"/>
-          <w:szCs w:val="24"/>
-        </w:rPr>
-        <w:t>– This chapter summarizes the functions used in the story.</w:t>
+          <w:sz w:val="24"/>
+          <w:szCs w:val="24"/>
+        </w:rPr>
+        <w:t xml:space="preserve">What we have discovered over the past year is that a sequential art format allows us </w:t>
+      </w:r>
+      <w:r>
+        <w:rPr>
+          <w:rFonts w:ascii="Times New Roman" w:hAnsi="Times New Roman" w:cs="Times New Roman"/>
+          <w:sz w:val="24"/>
+          <w:szCs w:val="24"/>
+        </w:rPr>
+        <w:t xml:space="preserve">talk about more than just technology.  It allows us to display emotions and motivations, creating opportunities </w:t>
+      </w:r>
+      <w:r>
+        <w:rPr>
+          <w:rFonts w:ascii="Times New Roman" w:hAnsi="Times New Roman" w:cs="Times New Roman"/>
+          <w:sz w:val="24"/>
+          <w:szCs w:val="24"/>
+        </w:rPr>
+        <w:t xml:space="preserve">for data science educators to </w:t>
+      </w:r>
+      <w:r>
+        <w:rPr>
+          <w:rFonts w:ascii="Times New Roman" w:hAnsi="Times New Roman" w:cs="Times New Roman"/>
+          <w:sz w:val="24"/>
+          <w:szCs w:val="24"/>
+        </w:rPr>
+        <w:t>talk about ethics, positive and negative ways of conducting data analysis.</w:t>
+      </w:r>
+      <w:r>
+        <w:rPr>
+          <w:rFonts w:ascii="Times New Roman" w:hAnsi="Times New Roman" w:cs="Times New Roman"/>
+          <w:sz w:val="24"/>
+          <w:szCs w:val="24"/>
+        </w:rPr>
+        <w:t xml:space="preserve"> </w:t>
       </w:r>
     </w:p>
     <w:p>
       <w:pPr>
-        <w:rPr>
-          <w:rFonts w:ascii="Times New Roman" w:hAnsi="Times New Roman" w:cs="Times New Roman"/>
-          <w:sz w:val="24"/>
-          <w:szCs w:val="24"/>
-        </w:rPr>
-      </w:pPr>
+        <w:pStyle w:val="ListParagraph"/>
+        <w:numPr>
+          <w:ilvl w:val="0"/>
+          <w:numId w:val="1"/>
+        </w:numPr>
+        <w:rPr>
+          <w:rFonts w:ascii="Times New Roman" w:hAnsi="Times New Roman" w:cs="Times New Roman"/>
+          <w:sz w:val="24"/>
+          <w:szCs w:val="24"/>
+        </w:rPr>
+      </w:pPr>
+      <w:r>
+        <w:rPr>
+          <w:rFonts w:ascii="Times New Roman" w:hAnsi="Times New Roman" w:cs="Times New Roman"/>
+          <w:color w:val="0070C0"/>
+          <w:sz w:val="24"/>
+          <w:szCs w:val="24"/>
+        </w:rPr>
+        <w:t xml:space="preserve">Reference </w:t>
+      </w:r>
+      <w:r>
+        <w:rPr>
+          <w:rFonts w:ascii="Times New Roman" w:hAnsi="Times New Roman" w:cs="Times New Roman"/>
+          <w:sz w:val="24"/>
+          <w:szCs w:val="24"/>
+        </w:rPr>
+        <w:t>– This chapter summarizes the functions used in the story.</w:t>
+      </w:r>
     </w:p>
     <w:p>
       <w:pPr>
@@ -812,6 +775,15 @@
           <w:szCs w:val="24"/>
         </w:rPr>
       </w:pPr>
+    </w:p>
+    <w:p>
+      <w:pPr>
+        <w:rPr>
+          <w:rFonts w:ascii="Times New Roman" w:hAnsi="Times New Roman" w:cs="Times New Roman"/>
+          <w:sz w:val="24"/>
+          <w:szCs w:val="24"/>
+        </w:rPr>
+      </w:pPr>
       <w:r>
         <w:rPr>
           <w:rFonts w:ascii="Times New Roman" w:hAnsi="Times New Roman" w:cs="Times New Roman"/>
@@ -820,8 +792,6 @@
         </w:rPr>
         <w:t>Design Principles</w:t>
       </w:r>
-      <w:bookmarkStart w:id="0" w:name="_GoBack"/>
-      <w:bookmarkEnd w:id="0"/>
     </w:p>
     <w:p>
       <w:pPr>
@@ -937,7 +907,7 @@
 </file>
 
 <file path=word/numbering.xml><?xml version="1.0" encoding="utf-8"?>
-<w:numbering xmlns:wpc="http://schemas.microsoft.com/office/word/2010/wordprocessingCanvas" xmlns:cx="http://schemas.microsoft.com/office/drawing/2014/chartex" xmlns:cx1="http://schemas.microsoft.com/office/drawing/2015/9/8/chartex" xmlns:cx2="http://schemas.microsoft.com/office/drawing/2015/10/21/chartex" xmlns:cx3="http://schemas.microsoft.com/office/drawing/2016/5/9/chartex" xmlns:cx4="http://schemas.microsoft.com/office/drawing/2016/5/10/chartex" xmlns:cx5="http://schemas.microsoft.com/office/drawing/2016/5/11/chartex" xmlns:cx6="http://schemas.microsoft.com/office/drawing/2016/5/12/chartex" xmlns:cx7="http://schemas.microsoft.com/office/drawing/2016/5/13/chartex" xmlns:cx8="http://schemas.microsoft.com/office/drawing/2016/5/14/chartex" xmlns:mc="http://schemas.openxmlformats.org/markup-compatibility/2006" xmlns:aink="http://schemas.microsoft.com/office/drawing/2016/ink" xmlns:am3d="http://schemas.microsoft.com/office/drawing/2017/model3d" xmlns:o="urn:schemas-microsoft-com:office:office" xmlns:r="http://schemas.openxmlformats.org/officeDocument/2006/relationships" xmlns:m="http://schemas.openxmlformats.org/officeDocument/2006/math" xmlns:v="urn:schemas-microsoft-com:vml" xmlns:wp14="http://schemas.microsoft.com/office/word/2010/wordprocessingDrawing" xmlns:wp="http://schemas.openxmlformats.org/drawingml/2006/wordprocessingDrawing" xmlns:w10="urn:schemas-microsoft-com:office:word" xmlns:w="http://schemas.openxmlformats.org/wordprocessingml/2006/main" xmlns:w14="http://schemas.microsoft.com/office/word/2010/wordml" xmlns:w15="http://schemas.microsoft.com/office/word/2012/wordml" xmlns:w16cid="http://schemas.microsoft.com/office/word/2016/wordml/cid" xmlns:w16se="http://schemas.microsoft.com/office/word/2015/wordml/symex" xmlns:wpg="http://schemas.microsoft.com/office/word/2010/wordprocessingGroup" xmlns:wpi="http://schemas.microsoft.com/office/word/2010/wordprocessingInk" xmlns:wne="http://schemas.microsoft.com/office/word/2006/wordml" xmlns:wps="http://schemas.microsoft.com/office/word/2010/wordprocessingShape" mc:Ignorable="w14 w15 w16se w16cid wp14">
+<w:numbering xmlns:wpc="http://schemas.microsoft.com/office/word/2010/wordprocessingCanvas" xmlns:cx="http://schemas.microsoft.com/office/drawing/2014/chartex" xmlns:cx1="http://schemas.microsoft.com/office/drawing/2015/9/8/chartex" xmlns:cx2="http://schemas.microsoft.com/office/drawing/2015/10/21/chartex" xmlns:cx3="http://schemas.microsoft.com/office/drawing/2016/5/9/chartex" xmlns:cx4="http://schemas.microsoft.com/office/drawing/2016/5/10/chartex" xmlns:cx5="http://schemas.microsoft.com/office/drawing/2016/5/11/chartex" xmlns:cx6="http://schemas.microsoft.com/office/drawing/2016/5/12/chartex" xmlns:cx7="http://schemas.microsoft.com/office/drawing/2016/5/13/chartex" xmlns:cx8="http://schemas.microsoft.com/office/drawing/2016/5/14/chartex" xmlns:mc="http://schemas.openxmlformats.org/markup-compatibility/2006" xmlns:aink="http://schemas.microsoft.com/office/drawing/2016/ink" xmlns:am3d="http://schemas.microsoft.com/office/drawing/2017/model3d" xmlns:o="urn:schemas-microsoft-com:office:office" xmlns:r="http://schemas.openxmlformats.org/officeDocument/2006/relationships" xmlns:m="http://schemas.openxmlformats.org/officeDocument/2006/math" xmlns:v="urn:schemas-microsoft-com:vml" xmlns:wp14="http://schemas.microsoft.com/office/word/2010/wordprocessingDrawing" xmlns:wp="http://schemas.openxmlformats.org/drawingml/2006/wordprocessingDrawing" xmlns:w10="urn:schemas-microsoft-com:office:word" xmlns:w="http://schemas.openxmlformats.org/wordprocessingml/2006/main" xmlns:w14="http://schemas.microsoft.com/office/word/2010/wordml" xmlns:w15="http://schemas.microsoft.com/office/word/2012/wordml" xmlns:w16cex="http://schemas.microsoft.com/office/word/2018/wordml/cex" xmlns:w16cid="http://schemas.microsoft.com/office/word/2016/wordml/cid" xmlns:w16="http://schemas.microsoft.com/office/word/2018/wordml" xmlns:w16se="http://schemas.microsoft.com/office/word/2015/wordml/symex" xmlns:wpg="http://schemas.microsoft.com/office/word/2010/wordprocessingGroup" xmlns:wpi="http://schemas.microsoft.com/office/word/2010/wordprocessingInk" xmlns:wne="http://schemas.microsoft.com/office/word/2006/wordml" xmlns:wps="http://schemas.microsoft.com/office/word/2010/wordprocessingShape" mc:Ignorable="w14 w15 w16se w16cid w16 w16cex wp14">
   <w:abstractNum w:abstractNumId="0" w15:restartNumberingAfterBreak="0">
     <w:nsid w:val="534413C4"/>
     <w:multiLevelType w:val="hybridMultilevel"/>
@@ -1128,7 +1098,7 @@
 </file>
 
 <file path=word/styles.xml><?xml version="1.0" encoding="utf-8"?>
-<w:styles xmlns:mc="http://schemas.openxmlformats.org/markup-compatibility/2006" xmlns:r="http://schemas.openxmlformats.org/officeDocument/2006/relationships" xmlns:w="http://schemas.openxmlformats.org/wordprocessingml/2006/main" xmlns:w14="http://schemas.microsoft.com/office/word/2010/wordml" xmlns:w15="http://schemas.microsoft.com/office/word/2012/wordml" xmlns:w16cid="http://schemas.microsoft.com/office/word/2016/wordml/cid" xmlns:w16se="http://schemas.microsoft.com/office/word/2015/wordml/symex" mc:Ignorable="w14 w15 w16se w16cid">
+<w:styles xmlns:mc="http://schemas.openxmlformats.org/markup-compatibility/2006" xmlns:r="http://schemas.openxmlformats.org/officeDocument/2006/relationships" xmlns:w="http://schemas.openxmlformats.org/wordprocessingml/2006/main" xmlns:w14="http://schemas.microsoft.com/office/word/2010/wordml" xmlns:w15="http://schemas.microsoft.com/office/word/2012/wordml" xmlns:w16cex="http://schemas.microsoft.com/office/word/2018/wordml/cex" xmlns:w16cid="http://schemas.microsoft.com/office/word/2016/wordml/cid" xmlns:w16="http://schemas.microsoft.com/office/word/2018/wordml" xmlns:w16se="http://schemas.microsoft.com/office/word/2015/wordml/symex" mc:Ignorable="w14 w15 w16se w16cid w16 w16cex">
   <w:docDefaults>
     <w:rPrDefault>
       <w:rPr>
@@ -1144,7 +1114,7 @@
       </w:pPr>
     </w:pPrDefault>
   </w:docDefaults>
-  <w:latentStyles w:defLockedState="0" w:defUIPriority="99" w:defSemiHidden="0" w:defUnhideWhenUsed="0" w:defQFormat="0" w:count="375">
+  <w:latentStyles w:defLockedState="0" w:defUIPriority="99" w:defSemiHidden="0" w:defUnhideWhenUsed="0" w:defQFormat="0" w:count="376">
     <w:lsdException w:name="Normal" w:uiPriority="0" w:qFormat="1"/>
     <w:lsdException w:name="heading 1" w:uiPriority="9" w:qFormat="1"/>
     <w:lsdException w:name="heading 2" w:semiHidden="1" w:uiPriority="9" w:unhideWhenUsed="1" w:qFormat="1"/>
@@ -1250,7 +1220,6 @@
     <w:lsdException w:name="HTML Sample" w:semiHidden="1" w:unhideWhenUsed="1"/>
     <w:lsdException w:name="HTML Typewriter" w:semiHidden="1" w:unhideWhenUsed="1"/>
     <w:lsdException w:name="HTML Variable" w:semiHidden="1" w:unhideWhenUsed="1"/>
-    <w:lsdException w:name="Normal Table" w:semiHidden="1" w:unhideWhenUsed="1"/>
     <w:lsdException w:name="annotation subject" w:semiHidden="1" w:unhideWhenUsed="1"/>
     <w:lsdException w:name="No List" w:semiHidden="1" w:unhideWhenUsed="1"/>
     <w:lsdException w:name="Outline List 1" w:semiHidden="1" w:unhideWhenUsed="1"/>
@@ -1297,10 +1266,8 @@
     <w:lsdException w:name="Table Subtle 2" w:semiHidden="1" w:unhideWhenUsed="1"/>
     <w:lsdException w:name="Table Web 1" w:semiHidden="1" w:unhideWhenUsed="1"/>
     <w:lsdException w:name="Table Web 2" w:semiHidden="1" w:unhideWhenUsed="1"/>
-    <w:lsdException w:name="Table Web 3" w:semiHidden="1" w:unhideWhenUsed="1"/>
     <w:lsdException w:name="Balloon Text" w:semiHidden="1" w:unhideWhenUsed="1"/>
     <w:lsdException w:name="Table Grid" w:uiPriority="39"/>
-    <w:lsdException w:name="Table Theme" w:semiHidden="1" w:unhideWhenUsed="1"/>
     <w:lsdException w:name="Placeholder Text" w:semiHidden="1"/>
     <w:lsdException w:name="No Spacing" w:uiPriority="1" w:qFormat="1"/>
     <w:lsdException w:name="Light Shading" w:uiPriority="60"/>
@@ -1520,6 +1487,7 @@
     <w:lsdException w:name="Smart Hyperlink" w:semiHidden="1" w:unhideWhenUsed="1"/>
     <w:lsdException w:name="Hashtag" w:semiHidden="1" w:unhideWhenUsed="1"/>
     <w:lsdException w:name="Unresolved Mention" w:semiHidden="1" w:unhideWhenUsed="1"/>
+    <w:lsdException w:name="Smart Link" w:semiHidden="1" w:unhideWhenUsed="1"/>
   </w:latentStyles>
   <w:style w:type="paragraph" w:default="1" w:styleId="Normal">
     <w:name w:val="Normal"/>

</xml_diff>